<commit_message>
Adds version 1.0 off this assignment.
</commit_message>
<xml_diff>
--- a/Inlämningsuppgift 1.docx
+++ b/Inlämningsuppgift 1.docx
@@ -9,82 +9,679 @@
           <w:lang w:val="sv-SE"/>
         </w:rPr>
       </w:pPr>
-      <w:r>
-        <w:rPr>
-          <w:lang w:val="sv-SE"/>
-        </w:rPr>
-        <w:t>Inlämningsuppgift 1 – Informationssökning</w:t>
-      </w:r>
-    </w:p>
-    <w:p>
-      <w:proofErr w:type="spellStart"/>
-      <w:r>
-        <w:t>Sammafatting</w:t>
-      </w:r>
-      <w:proofErr w:type="spellEnd"/>
-      <w:r>
-        <w:t xml:space="preserve"> TBD</w:t>
-      </w:r>
-    </w:p>
-    <w:p>
-      <w:pPr>
-        <w:pStyle w:val="Rubrik2"/>
-      </w:pPr>
-      <w:proofErr w:type="spellStart"/>
-      <w:r>
-        <w:t>Problemformulering</w:t>
-      </w:r>
-      <w:proofErr w:type="spellEnd"/>
-    </w:p>
-    <w:p>
-      <w:pPr>
-        <w:rPr>
-          <w:lang w:val="sv-SE"/>
-        </w:rPr>
-      </w:pPr>
-      <w:proofErr w:type="spellStart"/>
-      <w:r>
-        <w:rPr>
-          <w:lang w:val="sv-SE"/>
-        </w:rPr>
-        <w:t>NVMe</w:t>
-      </w:r>
-      <w:proofErr w:type="spellEnd"/>
-      <w:r>
-        <w:rPr>
-          <w:lang w:val="sv-SE"/>
-        </w:rPr>
-        <w:t xml:space="preserve"> (Non-Volatile </w:t>
-      </w:r>
-      <w:proofErr w:type="spellStart"/>
-      <w:r>
-        <w:rPr>
-          <w:lang w:val="sv-SE"/>
-        </w:rPr>
-        <w:t>Memory</w:t>
-      </w:r>
-      <w:proofErr w:type="spellEnd"/>
-      <w:r>
-        <w:rPr>
-          <w:lang w:val="sv-SE"/>
-        </w:rPr>
-        <w:t xml:space="preserve"> Express) är en ny standard som kan användas för att ansluta SSD-enheter </w:t>
-      </w:r>
-      <w:r>
-        <w:rPr>
-          <w:lang w:val="sv-SE"/>
-        </w:rPr>
-        <w:t>i datorer. Då standarden är baserad runt PCI-E som har en hög bandbredd så kommer man runt en flaskhals in dagens SATA baserade system.</w:t>
+      <w:proofErr w:type="spellStart"/>
+      <w:r>
+        <w:t>Inlämningsuppgift</w:t>
+      </w:r>
+      <w:proofErr w:type="spellEnd"/>
+      <w:r>
+        <w:rPr>
+          <w:lang w:val="sv-SE"/>
+        </w:rPr>
+        <w:t xml:space="preserve"> 1 – Informationssökning</w:t>
+      </w:r>
+    </w:p>
+    <w:p>
+      <w:pPr>
+        <w:rPr>
+          <w:sz w:val="20"/>
+          <w:szCs w:val="20"/>
+          <w:lang w:val="sv-SE"/>
+        </w:rPr>
+      </w:pPr>
+      <w:r>
+        <w:rPr>
+          <w:sz w:val="20"/>
+          <w:szCs w:val="20"/>
+          <w:lang w:val="sv-SE"/>
+        </w:rPr>
+        <w:t>En sökning har gjorts i biblioteks-databaser gällande en ny teknisk standard. Det visade sig att databaser knappast var det bästa sättet att få information om denna typ av frågor. Det känns överlag</w:t>
+      </w:r>
+      <w:r>
+        <w:rPr>
+          <w:sz w:val="20"/>
+          <w:szCs w:val="20"/>
+          <w:lang w:val="sv-SE"/>
+        </w:rPr>
+        <w:t xml:space="preserve"> </w:t>
+      </w:r>
+      <w:proofErr w:type="spellStart"/>
+      <w:r>
+        <w:rPr>
+          <w:sz w:val="20"/>
+          <w:szCs w:val="20"/>
+          <w:lang w:val="sv-SE"/>
+        </w:rPr>
+        <w:t>ävon</w:t>
+      </w:r>
+      <w:proofErr w:type="spellEnd"/>
+      <w:r>
+        <w:rPr>
+          <w:sz w:val="20"/>
+          <w:szCs w:val="20"/>
+          <w:lang w:val="sv-SE"/>
+        </w:rPr>
+        <w:t xml:space="preserve"> väldigt tveksamt om sökningar i dess databaser är ett tidseffektivt sätt att få fram information</w:t>
       </w:r>
       <w:bookmarkStart w:id="0" w:name="_GoBack"/>
       <w:bookmarkEnd w:id="0"/>
-    </w:p>
-    <w:p>
-      <w:pPr>
-        <w:rPr>
-          <w:lang w:val="sv-SE"/>
-        </w:rPr>
-      </w:pPr>
+      <w:r>
+        <w:rPr>
+          <w:sz w:val="20"/>
+          <w:szCs w:val="20"/>
+          <w:lang w:val="sv-SE"/>
+        </w:rPr>
+        <w:t xml:space="preserve"> för annat än extremt smala ämnen av djupare akademisk karaktär.</w:t>
+      </w:r>
+    </w:p>
+    <w:p>
+      <w:pPr>
+        <w:pStyle w:val="Rubrik2"/>
+      </w:pPr>
+      <w:proofErr w:type="spellStart"/>
+      <w:r>
+        <w:t>Problemformulering</w:t>
+      </w:r>
+      <w:proofErr w:type="spellEnd"/>
+    </w:p>
+    <w:p>
+      <w:pPr>
+        <w:rPr>
+          <w:sz w:val="20"/>
+          <w:szCs w:val="20"/>
+          <w:lang w:val="sv-SE"/>
+        </w:rPr>
+      </w:pPr>
+      <w:proofErr w:type="spellStart"/>
+      <w:r>
+        <w:rPr>
+          <w:sz w:val="20"/>
+          <w:szCs w:val="20"/>
+          <w:lang w:val="sv-SE"/>
+        </w:rPr>
+        <w:t>NVMe</w:t>
+      </w:r>
+      <w:proofErr w:type="spellEnd"/>
+      <w:r>
+        <w:rPr>
+          <w:sz w:val="20"/>
+          <w:szCs w:val="20"/>
+          <w:lang w:val="sv-SE"/>
+        </w:rPr>
+        <w:t xml:space="preserve"> (Non-Volatile </w:t>
+      </w:r>
+      <w:proofErr w:type="spellStart"/>
+      <w:r>
+        <w:rPr>
+          <w:sz w:val="20"/>
+          <w:szCs w:val="20"/>
+          <w:lang w:val="sv-SE"/>
+        </w:rPr>
+        <w:t>Memory</w:t>
+      </w:r>
+      <w:proofErr w:type="spellEnd"/>
+      <w:r>
+        <w:rPr>
+          <w:sz w:val="20"/>
+          <w:szCs w:val="20"/>
+          <w:lang w:val="sv-SE"/>
+        </w:rPr>
+        <w:t xml:space="preserve"> Express) är en ny standard som kan användas för att ansluta SSD-enheter i datorer. Då standarden är baserad runt PCI-E som har en hög bandbredd så</w:t>
+      </w:r>
+      <w:r>
+        <w:rPr>
+          <w:sz w:val="20"/>
+          <w:szCs w:val="20"/>
+          <w:lang w:val="sv-SE"/>
+        </w:rPr>
+        <w:t xml:space="preserve"> kommer man runt en flaskhals i</w:t>
+      </w:r>
+      <w:r>
+        <w:rPr>
+          <w:sz w:val="20"/>
+          <w:szCs w:val="20"/>
+          <w:lang w:val="sv-SE"/>
+        </w:rPr>
+        <w:t xml:space="preserve"> dagens SATA baserade system</w:t>
+      </w:r>
+      <w:r>
+        <w:rPr>
+          <w:sz w:val="20"/>
+          <w:szCs w:val="20"/>
+          <w:lang w:val="sv-SE"/>
+        </w:rPr>
+        <w:t xml:space="preserve"> som i jämförelse har mer begränsad bandbredd. Informationssökningens syfte är för det första att få baskunskaper om </w:t>
+      </w:r>
+      <w:proofErr w:type="spellStart"/>
+      <w:r>
+        <w:rPr>
+          <w:sz w:val="20"/>
+          <w:szCs w:val="20"/>
+          <w:lang w:val="sv-SE"/>
+        </w:rPr>
+        <w:t>NVMe</w:t>
+      </w:r>
+      <w:proofErr w:type="spellEnd"/>
+      <w:r>
+        <w:rPr>
+          <w:sz w:val="20"/>
+          <w:szCs w:val="20"/>
+          <w:lang w:val="sv-SE"/>
+        </w:rPr>
+        <w:t xml:space="preserve">. Idealt ska sökningen även ge svar på om mer påkostade moderkort ger hanterar </w:t>
+      </w:r>
+      <w:proofErr w:type="spellStart"/>
+      <w:r>
+        <w:rPr>
+          <w:sz w:val="20"/>
+          <w:szCs w:val="20"/>
+          <w:lang w:val="sv-SE"/>
+        </w:rPr>
+        <w:t>NVMe</w:t>
+      </w:r>
+      <w:proofErr w:type="spellEnd"/>
+      <w:r>
+        <w:rPr>
+          <w:sz w:val="20"/>
+          <w:szCs w:val="20"/>
+          <w:lang w:val="sv-SE"/>
+        </w:rPr>
+        <w:t xml:space="preserve"> bättre. Finns det till exempel en risk att installation av en </w:t>
+      </w:r>
+      <w:proofErr w:type="spellStart"/>
+      <w:r>
+        <w:rPr>
+          <w:sz w:val="20"/>
+          <w:szCs w:val="20"/>
+          <w:lang w:val="sv-SE"/>
+        </w:rPr>
+        <w:t>NVMe</w:t>
+      </w:r>
+      <w:proofErr w:type="spellEnd"/>
+      <w:r>
+        <w:rPr>
+          <w:sz w:val="20"/>
+          <w:szCs w:val="20"/>
+          <w:lang w:val="sv-SE"/>
+        </w:rPr>
+        <w:t xml:space="preserve"> SSD begränsar trafiken till grafikenheten då dessa delar kommunikations-bussen?</w:t>
+      </w:r>
+    </w:p>
+    <w:p>
+      <w:pPr>
+        <w:pStyle w:val="Rubrik2"/>
+        <w:rPr>
+          <w:lang w:val="sv-SE"/>
+        </w:rPr>
+      </w:pPr>
+      <w:r>
+        <w:rPr>
+          <w:lang w:val="sv-SE"/>
+        </w:rPr>
+        <w:t>Nyckelord</w:t>
+      </w:r>
+    </w:p>
+    <w:p>
+      <w:pPr>
+        <w:rPr>
+          <w:sz w:val="20"/>
+          <w:szCs w:val="20"/>
+          <w:lang w:val="sv-SE"/>
+        </w:rPr>
+      </w:pPr>
+      <w:r>
+        <w:rPr>
+          <w:sz w:val="20"/>
+          <w:szCs w:val="20"/>
+          <w:lang w:val="sv-SE"/>
+        </w:rPr>
+        <w:t xml:space="preserve">Följande nyckelord användes i olika kombinationer i databassökningarna: </w:t>
+      </w:r>
+      <w:proofErr w:type="spellStart"/>
+      <w:r>
+        <w:rPr>
+          <w:sz w:val="20"/>
+          <w:szCs w:val="20"/>
+          <w:lang w:val="sv-SE"/>
+        </w:rPr>
+        <w:t>NVMe</w:t>
+      </w:r>
+      <w:proofErr w:type="spellEnd"/>
+      <w:r>
+        <w:rPr>
+          <w:sz w:val="20"/>
+          <w:szCs w:val="20"/>
+          <w:lang w:val="sv-SE"/>
+        </w:rPr>
+        <w:t xml:space="preserve">, Non-Volatile </w:t>
+      </w:r>
+      <w:proofErr w:type="spellStart"/>
+      <w:r>
+        <w:rPr>
+          <w:sz w:val="20"/>
+          <w:szCs w:val="20"/>
+          <w:lang w:val="sv-SE"/>
+        </w:rPr>
+        <w:t>Memory</w:t>
+      </w:r>
+      <w:proofErr w:type="spellEnd"/>
+      <w:r>
+        <w:rPr>
+          <w:sz w:val="20"/>
+          <w:szCs w:val="20"/>
+          <w:lang w:val="sv-SE"/>
+        </w:rPr>
+        <w:t xml:space="preserve"> Express, </w:t>
+      </w:r>
+      <w:proofErr w:type="spellStart"/>
+      <w:r>
+        <w:rPr>
+          <w:sz w:val="20"/>
+          <w:szCs w:val="20"/>
+          <w:lang w:val="sv-SE"/>
+        </w:rPr>
+        <w:t>motherboard</w:t>
+      </w:r>
+      <w:proofErr w:type="spellEnd"/>
+      <w:r>
+        <w:rPr>
+          <w:sz w:val="20"/>
+          <w:szCs w:val="20"/>
+          <w:lang w:val="sv-SE"/>
+        </w:rPr>
+        <w:t xml:space="preserve">, </w:t>
+      </w:r>
+      <w:proofErr w:type="spellStart"/>
+      <w:r>
+        <w:rPr>
+          <w:sz w:val="20"/>
+          <w:szCs w:val="20"/>
+          <w:lang w:val="sv-SE"/>
+        </w:rPr>
+        <w:t>graphics</w:t>
+      </w:r>
+      <w:proofErr w:type="spellEnd"/>
+      <w:r>
+        <w:rPr>
+          <w:sz w:val="20"/>
+          <w:szCs w:val="20"/>
+          <w:lang w:val="sv-SE"/>
+        </w:rPr>
+        <w:t xml:space="preserve"> </w:t>
+      </w:r>
+      <w:proofErr w:type="spellStart"/>
+      <w:r>
+        <w:rPr>
+          <w:sz w:val="20"/>
+          <w:szCs w:val="20"/>
+          <w:lang w:val="sv-SE"/>
+        </w:rPr>
+        <w:t>card</w:t>
+      </w:r>
+      <w:proofErr w:type="spellEnd"/>
+      <w:r>
+        <w:rPr>
+          <w:sz w:val="20"/>
+          <w:szCs w:val="20"/>
+          <w:lang w:val="sv-SE"/>
+        </w:rPr>
+        <w:t xml:space="preserve">, GPU, SSD, MCU, </w:t>
+      </w:r>
+      <w:proofErr w:type="spellStart"/>
+      <w:r>
+        <w:rPr>
+          <w:sz w:val="20"/>
+          <w:szCs w:val="20"/>
+          <w:lang w:val="sv-SE"/>
+        </w:rPr>
+        <w:t>PCIe</w:t>
+      </w:r>
+      <w:proofErr w:type="spellEnd"/>
+      <w:r>
+        <w:rPr>
+          <w:sz w:val="20"/>
+          <w:szCs w:val="20"/>
+          <w:lang w:val="sv-SE"/>
+        </w:rPr>
+        <w:t xml:space="preserve">. </w:t>
+      </w:r>
+    </w:p>
+    <w:p>
+      <w:pPr>
+        <w:pStyle w:val="Rubrik2"/>
+      </w:pPr>
+      <w:proofErr w:type="spellStart"/>
+      <w:r>
+        <w:t>Databaser</w:t>
+      </w:r>
+      <w:proofErr w:type="spellEnd"/>
+    </w:p>
+    <w:p>
+      <w:pPr>
+        <w:rPr>
+          <w:sz w:val="20"/>
+          <w:szCs w:val="20"/>
+          <w:lang w:val="sv-SE"/>
+        </w:rPr>
+      </w:pPr>
+      <w:r>
+        <w:rPr>
+          <w:sz w:val="20"/>
+          <w:szCs w:val="20"/>
+          <w:lang w:val="sv-SE"/>
+        </w:rPr>
+        <w:t>Databas urvalet gjordes genom att titta efter databaser som behandlade elektronik och datorer.</w:t>
+      </w:r>
+    </w:p>
+    <w:p>
+      <w:pPr>
+        <w:rPr>
+          <w:sz w:val="20"/>
+          <w:szCs w:val="20"/>
+          <w:lang w:val="sv-SE"/>
+        </w:rPr>
+      </w:pPr>
+      <w:r>
+        <w:rPr>
+          <w:b/>
+          <w:lang w:val="sv-SE"/>
+        </w:rPr>
+        <w:t xml:space="preserve">ACM </w:t>
+      </w:r>
+      <w:proofErr w:type="spellStart"/>
+      <w:r>
+        <w:rPr>
+          <w:b/>
+          <w:lang w:val="sv-SE"/>
+        </w:rPr>
+        <w:t>Digtal</w:t>
+      </w:r>
+      <w:proofErr w:type="spellEnd"/>
+      <w:r>
+        <w:rPr>
+          <w:b/>
+          <w:lang w:val="sv-SE"/>
+        </w:rPr>
+        <w:t xml:space="preserve"> </w:t>
+      </w:r>
+      <w:proofErr w:type="spellStart"/>
+      <w:r>
+        <w:rPr>
+          <w:b/>
+          <w:lang w:val="sv-SE"/>
+        </w:rPr>
+        <w:t>Library</w:t>
+      </w:r>
+      <w:proofErr w:type="spellEnd"/>
+      <w:r>
+        <w:rPr>
+          <w:lang w:val="sv-SE"/>
+        </w:rPr>
+        <w:t xml:space="preserve"> </w:t>
+      </w:r>
+      <w:r>
+        <w:rPr>
+          <w:sz w:val="20"/>
+          <w:szCs w:val="20"/>
+          <w:lang w:val="sv-SE"/>
+        </w:rPr>
+        <w:t xml:space="preserve">- En vetenskaplig artikel från denna databas valdes ut för detaljstudie, </w:t>
+      </w:r>
+      <w:r>
+        <w:rPr>
+          <w:sz w:val="20"/>
+          <w:szCs w:val="20"/>
+          <w:lang w:val="sv-SE"/>
+        </w:rPr>
+        <w:t>Differe</w:t>
+      </w:r>
+      <w:r>
+        <w:rPr>
+          <w:sz w:val="20"/>
+          <w:szCs w:val="20"/>
+          <w:lang w:val="sv-SE"/>
+        </w:rPr>
+        <w:t xml:space="preserve">ntial RAID: </w:t>
+      </w:r>
+      <w:proofErr w:type="spellStart"/>
+      <w:r>
+        <w:rPr>
+          <w:sz w:val="20"/>
+          <w:szCs w:val="20"/>
+          <w:lang w:val="sv-SE"/>
+        </w:rPr>
+        <w:t>Rethinking</w:t>
+      </w:r>
+      <w:proofErr w:type="spellEnd"/>
+      <w:r>
+        <w:rPr>
+          <w:sz w:val="20"/>
+          <w:szCs w:val="20"/>
+          <w:lang w:val="sv-SE"/>
+        </w:rPr>
+        <w:t xml:space="preserve"> RAID for </w:t>
+      </w:r>
+      <w:r>
+        <w:rPr>
+          <w:sz w:val="20"/>
+          <w:szCs w:val="20"/>
+          <w:lang w:val="sv-SE"/>
+        </w:rPr>
+        <w:t xml:space="preserve">SSD </w:t>
+      </w:r>
+      <w:proofErr w:type="spellStart"/>
+      <w:r>
+        <w:rPr>
+          <w:sz w:val="20"/>
+          <w:szCs w:val="20"/>
+          <w:lang w:val="sv-SE"/>
+        </w:rPr>
+        <w:t>Reliability</w:t>
+      </w:r>
+      <w:proofErr w:type="spellEnd"/>
+      <w:r>
+        <w:rPr>
+          <w:sz w:val="20"/>
+          <w:szCs w:val="20"/>
+          <w:lang w:val="sv-SE"/>
+        </w:rPr>
+        <w:t>. I övrigt hittades inget direkt relevant.</w:t>
+      </w:r>
+    </w:p>
+    <w:p>
+      <w:pPr>
+        <w:rPr>
+          <w:sz w:val="20"/>
+          <w:szCs w:val="20"/>
+          <w:lang w:val="sv-SE"/>
+        </w:rPr>
+      </w:pPr>
+      <w:proofErr w:type="spellStart"/>
+      <w:r>
+        <w:rPr>
+          <w:b/>
+          <w:sz w:val="20"/>
+          <w:szCs w:val="20"/>
+          <w:lang w:val="sv-SE"/>
+        </w:rPr>
+        <w:t>arXiv</w:t>
+      </w:r>
+      <w:proofErr w:type="spellEnd"/>
+      <w:r>
+        <w:rPr>
+          <w:b/>
+          <w:sz w:val="20"/>
+          <w:szCs w:val="20"/>
+          <w:lang w:val="sv-SE"/>
+        </w:rPr>
+        <w:t xml:space="preserve"> </w:t>
+      </w:r>
+      <w:r>
+        <w:rPr>
+          <w:sz w:val="20"/>
+          <w:szCs w:val="20"/>
+          <w:lang w:val="sv-SE"/>
+        </w:rPr>
+        <w:t>– Inga träffar alls då det visade sig att denna databas visserligen behandlade computer science men från ett mer teoretiskt mjukvara-perspektiv.</w:t>
+      </w:r>
+    </w:p>
+    <w:p>
+      <w:pPr>
+        <w:rPr>
+          <w:sz w:val="20"/>
+          <w:szCs w:val="20"/>
+          <w:lang w:val="sv-SE"/>
+        </w:rPr>
+      </w:pPr>
+      <w:proofErr w:type="spellStart"/>
+      <w:r>
+        <w:rPr>
+          <w:b/>
+          <w:sz w:val="20"/>
+          <w:szCs w:val="20"/>
+          <w:lang w:val="sv-SE"/>
+        </w:rPr>
+        <w:t>Compendex</w:t>
+      </w:r>
+      <w:proofErr w:type="spellEnd"/>
+      <w:r>
+        <w:rPr>
+          <w:b/>
+          <w:sz w:val="20"/>
+          <w:szCs w:val="20"/>
+          <w:lang w:val="sv-SE"/>
+        </w:rPr>
+        <w:t xml:space="preserve"> </w:t>
+      </w:r>
+      <w:r>
+        <w:rPr>
+          <w:sz w:val="20"/>
+          <w:szCs w:val="20"/>
+          <w:lang w:val="sv-SE"/>
+        </w:rPr>
+        <w:t>–</w:t>
+      </w:r>
+      <w:r>
+        <w:rPr>
+          <w:b/>
+          <w:sz w:val="20"/>
+          <w:szCs w:val="20"/>
+          <w:lang w:val="sv-SE"/>
+        </w:rPr>
+        <w:t xml:space="preserve"> </w:t>
+      </w:r>
+      <w:r>
+        <w:rPr>
+          <w:sz w:val="20"/>
+          <w:szCs w:val="20"/>
+          <w:lang w:val="sv-SE"/>
+        </w:rPr>
+        <w:t>Aktuell databas stödde inte min webläsare (</w:t>
+      </w:r>
+      <w:proofErr w:type="spellStart"/>
+      <w:r>
+        <w:rPr>
+          <w:sz w:val="20"/>
+          <w:szCs w:val="20"/>
+          <w:lang w:val="sv-SE"/>
+        </w:rPr>
+        <w:t>Chrome</w:t>
+      </w:r>
+      <w:proofErr w:type="spellEnd"/>
+      <w:r>
+        <w:rPr>
+          <w:sz w:val="20"/>
+          <w:szCs w:val="20"/>
+          <w:lang w:val="sv-SE"/>
+        </w:rPr>
+        <w:t>) vilket är lite märkligt då det är en av de browser som har störst marknadsandel.</w:t>
+      </w:r>
+    </w:p>
+    <w:p>
+      <w:pPr>
+        <w:rPr>
+          <w:sz w:val="20"/>
+          <w:szCs w:val="20"/>
+          <w:lang w:val="sv-SE"/>
+        </w:rPr>
+      </w:pPr>
+      <w:r>
+        <w:rPr>
+          <w:b/>
+          <w:sz w:val="20"/>
+          <w:szCs w:val="20"/>
+          <w:lang w:val="sv-SE"/>
+        </w:rPr>
+        <w:t>DOAJ</w:t>
+      </w:r>
+      <w:r>
+        <w:rPr>
+          <w:sz w:val="20"/>
+          <w:szCs w:val="20"/>
+          <w:lang w:val="sv-SE"/>
+        </w:rPr>
+        <w:t xml:space="preserve"> – Inga relevanta träffar. </w:t>
+      </w:r>
+    </w:p>
+    <w:p>
+      <w:pPr>
+        <w:pStyle w:val="Rubrik2"/>
+      </w:pPr>
+      <w:proofErr w:type="spellStart"/>
+      <w:r>
+        <w:t>Diskussion</w:t>
+      </w:r>
+      <w:proofErr w:type="spellEnd"/>
+      <w:r>
+        <w:t xml:space="preserve"> </w:t>
+      </w:r>
+      <w:proofErr w:type="spellStart"/>
+      <w:r>
+        <w:t>Vetenskaplig</w:t>
+      </w:r>
+      <w:proofErr w:type="spellEnd"/>
+      <w:r>
+        <w:t xml:space="preserve"> </w:t>
+      </w:r>
+      <w:proofErr w:type="spellStart"/>
+      <w:r>
+        <w:t>Artikel</w:t>
+      </w:r>
+      <w:proofErr w:type="spellEnd"/>
+    </w:p>
+    <w:p>
+      <w:pPr>
+        <w:rPr>
+          <w:sz w:val="20"/>
+          <w:szCs w:val="20"/>
+          <w:lang w:val="sv-SE"/>
+        </w:rPr>
+      </w:pPr>
+      <w:r>
+        <w:rPr>
+          <w:sz w:val="20"/>
+          <w:szCs w:val="20"/>
+          <w:lang w:val="sv-SE"/>
+        </w:rPr>
+        <w:t>Artikeln behandlar bara indirekt problemformuleringen. Det visade sig vara svårt att överhuvudtaget hitta information om ämnet i fråga i databaserna så som en kompromiss valdes denna artikel ut.</w:t>
+      </w:r>
+    </w:p>
+    <w:p>
+      <w:pPr>
+        <w:rPr>
+          <w:sz w:val="20"/>
+          <w:szCs w:val="20"/>
+          <w:lang w:val="sv-SE"/>
+        </w:rPr>
+      </w:pPr>
+      <w:r>
+        <w:rPr>
+          <w:sz w:val="20"/>
+          <w:szCs w:val="20"/>
+          <w:lang w:val="sv-SE"/>
+        </w:rPr>
+        <w:t xml:space="preserve">Artikelns aktualitet var relativt låg. Artikeln behandlar hur SSD-diskar slits men eftersom tekniken har gått snabb framåt och SSD i dag har långt bättre hållbarhet än när artikeln skrevs så är många av slutsatserna idag felaktiga.  När det gäller vetenskaplig nivå så bedöms den vara god då det gick att följa resonemangen väl och det fanns en referenser för vidare kontroll av innehållet. Relevansen i förhållande till ämne var som tidigare nämnts låg. Tillförlitlighet får bedömas som medel, mycket av slutsatserna byggde på simuleringar och det känns som man behöver göra ett stort antal test med riktiga fysiska enheter för att verifiera slutsatserna i artikeln.  </w:t>
+      </w:r>
     </w:p>
     <w:p>
       <w:pPr>

</xml_diff>